<commit_message>
segmente mi vida julian zapata rugeles
</commit_message>
<xml_diff>
--- a/sprints docs/HojasdeVida.docx
+++ b/sprints docs/HojasdeVida.docx
@@ -1,11 +1,12 @@
 
 <file path=word/document.xml><?xml version="1.0" encoding="utf-8"?>
-<w:document xmlns:wpc="http://schemas.microsoft.com/office/word/2010/wordprocessingCanvas" xmlns:cx="http://schemas.microsoft.com/office/drawing/2014/chartex" xmlns:mc="http://schemas.openxmlformats.org/markup-compatibility/2006" xmlns:o="urn:schemas-microsoft-com:office:office" xmlns:r="http://schemas.openxmlformats.org/officeDocument/2006/relationships" xmlns:m="http://schemas.openxmlformats.org/officeDocument/2006/math" xmlns:v="urn:schemas-microsoft-com:vml" xmlns:wp14="http://schemas.microsoft.com/office/word/2010/wordprocessingDrawing" xmlns:wp="http://schemas.openxmlformats.org/drawingml/2006/wordprocessingDrawing" xmlns:w10="urn:schemas-microsoft-com:office:word" xmlns:w="http://schemas.openxmlformats.org/wordprocessingml/2006/main" xmlns:w14="http://schemas.microsoft.com/office/word/2010/wordml" xmlns:w15="http://schemas.microsoft.com/office/word/2012/wordml" xmlns:w16se="http://schemas.microsoft.com/office/word/2015/wordml/symex" xmlns:wpg="http://schemas.microsoft.com/office/word/2010/wordprocessingGroup" xmlns:wpi="http://schemas.microsoft.com/office/word/2010/wordprocessingInk" xmlns:wne="http://schemas.microsoft.com/office/word/2006/wordml" xmlns:wps="http://schemas.microsoft.com/office/word/2010/wordprocessingShape" mc:Ignorable="w14 w15 w16se wp14">
+<w:document xmlns:o="urn:schemas-microsoft-com:office:office" xmlns:r="http://schemas.openxmlformats.org/officeDocument/2006/relationships" xmlns:v="urn:schemas-microsoft-com:vml" xmlns:w="http://schemas.openxmlformats.org/wordprocessingml/2006/main" xmlns:w10="urn:schemas-microsoft-com:office:word" xmlns:wp="http://schemas.openxmlformats.org/drawingml/2006/wordprocessingDrawing" xmlns:wps="http://schemas.microsoft.com/office/word/2010/wordprocessingShape" xmlns:wpg="http://schemas.microsoft.com/office/word/2010/wordprocessingGroup" xmlns:mc="http://schemas.openxmlformats.org/markup-compatibility/2006" xmlns:wp14="http://schemas.microsoft.com/office/word/2010/wordprocessingDrawing" xmlns:w14="http://schemas.microsoft.com/office/word/2010/wordml" mc:Ignorable="w14 wp14">
   <w:body>
     <w:p>
       <w:pPr>
-        <w:spacing w:after="0" w:line="259" w:lineRule="auto"/>
-        <w:ind w:left="5760" w:right="245" w:firstLine="720"/>
+        <w:pStyle w:val="Normal"/>
+        <w:spacing w:lineRule="auto" w:line="259" w:before="0" w:after="0"/>
+        <w:ind w:right="245" w:hanging="0"/>
         <w:rPr>
           <w:color w:val="323E4F"/>
           <w:sz w:val="40"/>
@@ -18,46 +19,36 @@
           <w:sz w:val="40"/>
           <w:lang w:val="es-CO"/>
         </w:rPr>
-        <w:t>02</w:t>
-      </w:r>
-      <w:r>
-        <w:rPr>
-          <w:color w:val="323E4F"/>
-          <w:sz w:val="40"/>
-          <w:lang w:val="es-CO"/>
-        </w:rPr>
-        <w:t xml:space="preserve"> DE </w:t>
-      </w:r>
-      <w:r>
-        <w:rPr>
-          <w:color w:val="323E4F"/>
-          <w:sz w:val="40"/>
-          <w:lang w:val="es-CO"/>
-        </w:rPr>
-        <w:t xml:space="preserve">OCTUBRE </w:t>
-      </w:r>
-      <w:r>
-        <w:rPr>
-          <w:color w:val="323E4F"/>
-          <w:sz w:val="40"/>
-          <w:lang w:val="es-CO"/>
-        </w:rPr>
-        <w:t>DE 2021</w:t>
-      </w:r>
-    </w:p>
-    <w:p>
-      <w:pPr>
-        <w:spacing w:after="175" w:line="259" w:lineRule="auto"/>
-        <w:ind w:left="0" w:right="0" w:firstLine="0"/>
-        <w:rPr>
-          <w:lang w:val="es-CO"/>
-        </w:rPr>
-      </w:pPr>
-    </w:p>
-    <w:p>
-      <w:pPr>
-        <w:spacing w:after="9848" w:line="259" w:lineRule="auto"/>
-        <w:ind w:left="0" w:right="0" w:firstLine="0"/>
+        <w:tab/>
+        <w:tab/>
+        <w:tab/>
+        <w:tab/>
+        <w:tab/>
+        <w:tab/>
+        <w:tab/>
+        <w:t>02 DE OCTUBRE DE 2021</w:t>
+      </w:r>
+    </w:p>
+    <w:p>
+      <w:pPr>
+        <w:pStyle w:val="Normal"/>
+        <w:spacing w:lineRule="auto" w:line="259" w:before="0" w:after="175"/>
+        <w:ind w:left="0" w:right="0" w:hanging="0"/>
+        <w:rPr>
+          <w:lang w:val="es-CO"/>
+        </w:rPr>
+      </w:pPr>
+      <w:r>
+        <w:rPr>
+          <w:lang w:val="es-CO"/>
+        </w:rPr>
+      </w:r>
+    </w:p>
+    <w:p>
+      <w:pPr>
+        <w:pStyle w:val="Normal"/>
+        <w:spacing w:lineRule="auto" w:line="259" w:before="0" w:after="9848"/>
+        <w:ind w:left="0" w:right="0" w:hanging="0"/>
         <w:rPr>
           <w:sz w:val="40"/>
           <w:szCs w:val="40"/>
@@ -65,25 +56,21 @@
         </w:rPr>
       </w:pPr>
       <w:r>
-        <w:rPr>
-          <w:noProof/>
-        </w:rPr>
         <mc:AlternateContent>
           <mc:Choice Requires="wpg">
             <w:drawing>
-              <wp:anchor distT="0" distB="0" distL="114300" distR="114300" simplePos="0" relativeHeight="251659264" behindDoc="0" locked="0" layoutInCell="1" allowOverlap="1" wp14:anchorId="410742D9" wp14:editId="4E9C5BBE">
+              <wp:anchor behindDoc="0" distT="0" distB="0" distL="114300" distR="114300" simplePos="0" locked="0" layoutInCell="1" allowOverlap="1" relativeHeight="2" wp14:anchorId="410742D9">
                 <wp:simplePos x="0" y="0"/>
                 <wp:positionH relativeFrom="page">
-                  <wp:posOffset>349758</wp:posOffset>
+                  <wp:posOffset>349885</wp:posOffset>
                 </wp:positionH>
                 <wp:positionV relativeFrom="page">
-                  <wp:posOffset>457568</wp:posOffset>
+                  <wp:posOffset>457835</wp:posOffset>
                 </wp:positionV>
-                <wp:extent cx="222250" cy="9142679"/>
+                <wp:extent cx="222885" cy="9143365"/>
                 <wp:effectExtent l="0" t="0" r="0" b="0"/>
                 <wp:wrapSquare wrapText="bothSides"/>
-                <wp:docPr id="2365" name="Group 2365"/>
-                <wp:cNvGraphicFramePr/>
+                <wp:docPr id="1" name="Group 2365"/>
                 <a:graphic xmlns:a="http://schemas.openxmlformats.org/drawingml/2006/main">
                   <a:graphicData uri="http://schemas.microsoft.com/office/word/2010/wordprocessingGroup">
                     <wpg:wgp>
@@ -91,25 +78,21 @@
                       <wpg:grpSpPr>
                         <a:xfrm>
                           <a:off x="0" y="0"/>
-                          <a:ext cx="222250" cy="9142679"/>
-                          <a:chOff x="0" y="0"/>
-                          <a:chExt cx="222250" cy="9142679"/>
+                          <a:ext cx="222120" cy="9142560"/>
                         </a:xfrm>
                       </wpg:grpSpPr>
                       <wps:wsp>
-                        <wps:cNvPr id="2924" name="Shape 2924"/>
                         <wps:cNvSpPr/>
                         <wps:spPr>
                           <a:xfrm>
                             <a:off x="0" y="0"/>
-                            <a:ext cx="222250" cy="8780780"/>
+                            <a:ext cx="222120" cy="8780760"/>
                           </a:xfrm>
                           <a:custGeom>
                             <a:avLst/>
                             <a:gdLst/>
                             <a:ahLst/>
-                            <a:cxnLst/>
-                            <a:rect l="0" t="0" r="0" b="0"/>
+                            <a:rect l="l" t="t" r="r" b="b"/>
                             <a:pathLst>
                               <a:path w="222250" h="8780780">
                                 <a:moveTo>
@@ -130,40 +113,33 @@
                               </a:path>
                             </a:pathLst>
                           </a:custGeom>
-                          <a:ln w="0" cap="flat">
-                            <a:miter lim="127000"/>
+                          <a:solidFill>
+                            <a:srgbClr val="ed7d31"/>
+                          </a:solidFill>
+                          <a:ln>
+                            <a:noFill/>
                           </a:ln>
                         </wps:spPr>
                         <wps:style>
-                          <a:lnRef idx="0">
-                            <a:srgbClr val="000000">
-                              <a:alpha val="0"/>
-                            </a:srgbClr>
-                          </a:lnRef>
-                          <a:fillRef idx="1">
-                            <a:srgbClr val="ED7D31"/>
-                          </a:fillRef>
-                          <a:effectRef idx="0">
-                            <a:scrgbClr r="0" g="0" b="0"/>
-                          </a:effectRef>
-                          <a:fontRef idx="none"/>
+                          <a:lnRef idx="0"/>
+                          <a:fillRef idx="0"/>
+                          <a:effectRef idx="0"/>
+                          <a:fontRef idx="minor"/>
                         </wps:style>
                         <wps:bodyPr/>
                       </wps:wsp>
                       <wps:wsp>
-                        <wps:cNvPr id="2925" name="Shape 2925"/>
                         <wps:cNvSpPr/>
                         <wps:spPr>
                           <a:xfrm>
-                            <a:off x="0" y="8914117"/>
-                            <a:ext cx="222250" cy="228562"/>
+                            <a:off x="0" y="8914680"/>
+                            <a:ext cx="222120" cy="227880"/>
                           </a:xfrm>
                           <a:custGeom>
                             <a:avLst/>
                             <a:gdLst/>
                             <a:ahLst/>
-                            <a:cxnLst/>
-                            <a:rect l="0" t="0" r="0" b="0"/>
+                            <a:rect l="l" t="t" r="r" b="b"/>
                             <a:pathLst>
                               <a:path w="222250" h="228562">
                                 <a:moveTo>
@@ -184,23 +160,18 @@
                               </a:path>
                             </a:pathLst>
                           </a:custGeom>
-                          <a:ln w="0" cap="flat">
-                            <a:miter lim="127000"/>
+                          <a:solidFill>
+                            <a:srgbClr val="4472c4"/>
+                          </a:solidFill>
+                          <a:ln>
+                            <a:noFill/>
                           </a:ln>
                         </wps:spPr>
                         <wps:style>
-                          <a:lnRef idx="0">
-                            <a:srgbClr val="000000">
-                              <a:alpha val="0"/>
-                            </a:srgbClr>
-                          </a:lnRef>
-                          <a:fillRef idx="1">
-                            <a:srgbClr val="4472C4"/>
-                          </a:fillRef>
-                          <a:effectRef idx="0">
-                            <a:scrgbClr r="0" g="0" b="0"/>
-                          </a:effectRef>
-                          <a:fontRef idx="none"/>
+                          <a:lnRef idx="0"/>
+                          <a:fillRef idx="0"/>
+                          <a:effectRef idx="0"/>
+                          <a:fontRef idx="minor"/>
                         </wps:style>
                         <wps:bodyPr/>
                       </wps:wsp>
@@ -212,17 +183,7 @@
           </mc:Choice>
           <mc:Fallback>
             <w:pict>
-              <v:group w14:anchorId="7E83EA4B" id="Group 2365" o:spid="_x0000_s1026" style="position:absolute;margin-left:27.55pt;margin-top:36.05pt;width:17.5pt;height:719.9pt;z-index:251659264;mso-position-horizontal-relative:page;mso-position-vertical-relative:page" coordsize="2222,91426" o:gfxdata="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">
-                <v:shape id="Shape 2924" o:spid="_x0000_s1027" style="position:absolute;width:2222;height:87807;visibility:visible;mso-wrap-style:square;v-text-anchor:top" coordsize="222250,8780780" o:gfxdata="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" path="m,l222250,r,8780780l,8780780,,e" fillcolor="#ed7d31" stroked="f" strokeweight="0">
-                  <v:stroke miterlimit="83231f" joinstyle="miter"/>
-                  <v:path arrowok="t" textboxrect="0,0,222250,8780780"/>
-                </v:shape>
-                <v:shape id="Shape 2925" o:spid="_x0000_s1028" style="position:absolute;top:89141;width:2222;height:2285;visibility:visible;mso-wrap-style:square;v-text-anchor:top" coordsize="222250,228562" o:gfxdata="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" path="m,l222250,r,228562l,228562,,e" fillcolor="#4472c4" stroked="f" strokeweight="0">
-                  <v:stroke miterlimit="83231f" joinstyle="miter"/>
-                  <v:path arrowok="t" textboxrect="0,0,222250,228562"/>
-                </v:shape>
-                <w10:wrap type="square" anchorx="page" anchory="page"/>
-              </v:group>
+              <v:group id="shape_0" alt="Group 2365" style="position:absolute;margin-left:27.55pt;margin-top:36.05pt;width:17.5pt;height:719.9pt" coordorigin="551,721" coordsize="350,14398"/>
             </w:pict>
           </mc:Fallback>
         </mc:AlternateContent>
@@ -245,21 +206,14 @@
           <w:szCs w:val="40"/>
           <w:lang w:val="es-CO"/>
         </w:rPr>
-        <w:t>SPRINT 2</w:t>
-      </w:r>
-      <w:r>
-        <w:rPr>
-          <w:sz w:val="40"/>
-          <w:szCs w:val="40"/>
-          <w:lang w:val="es-CO"/>
-        </w:rPr>
-        <w:t xml:space="preserve"> </w:t>
-      </w:r>
-    </w:p>
-    <w:p>
-      <w:pPr>
-        <w:spacing w:line="259" w:lineRule="auto"/>
-        <w:ind w:right="-12"/>
+        <w:t xml:space="preserve">SPRINT 2 </w:t>
+      </w:r>
+    </w:p>
+    <w:p>
+      <w:pPr>
+        <w:pStyle w:val="Normal"/>
+        <w:spacing w:lineRule="auto" w:line="259"/>
+        <w:ind w:left="10" w:right="-12" w:hanging="10"/>
         <w:jc w:val="right"/>
         <w:rPr>
           <w:lang w:val="es-CO"/>
@@ -276,8 +230,9 @@
     </w:p>
     <w:p>
       <w:pPr>
-        <w:spacing w:line="259" w:lineRule="auto"/>
-        <w:ind w:right="-12"/>
+        <w:pStyle w:val="Normal"/>
+        <w:spacing w:lineRule="auto" w:line="259"/>
+        <w:ind w:left="10" w:right="-12" w:hanging="10"/>
         <w:jc w:val="right"/>
         <w:rPr>
           <w:color w:val="262626"/>
@@ -296,8 +251,9 @@
     </w:p>
     <w:p>
       <w:pPr>
-        <w:spacing w:line="259" w:lineRule="auto"/>
-        <w:ind w:right="-12"/>
+        <w:pStyle w:val="Normal"/>
+        <w:spacing w:lineRule="auto" w:line="259"/>
+        <w:ind w:left="10" w:right="-12" w:hanging="10"/>
         <w:jc w:val="right"/>
         <w:rPr>
           <w:color w:val="262626"/>
@@ -313,28 +269,39 @@
           <w:szCs w:val="28"/>
           <w:lang w:val="es-CO"/>
         </w:rPr>
-        <w:t>J</w:t>
-      </w:r>
-      <w:r>
+        <w:t>JULIAN GUILLERMO ZAPATA</w:t>
+      </w:r>
+    </w:p>
+    <w:p>
+      <w:pPr>
+        <w:pStyle w:val="Normal"/>
+        <w:spacing w:lineRule="auto" w:line="259"/>
+        <w:ind w:left="10" w:right="-12" w:hanging="10"/>
+        <w:jc w:val="right"/>
         <w:rPr>
           <w:color w:val="262626"/>
           <w:sz w:val="28"/>
-          <w:szCs w:val="28"/>
-          <w:lang w:val="es-CO"/>
-        </w:rPr>
-        <w:t>ULIAN GUILLERMO ZAPATA</w:t>
-      </w:r>
-    </w:p>
-    <w:p>
-      <w:pPr>
-        <w:spacing w:line="259" w:lineRule="auto"/>
-        <w:ind w:right="-12"/>
-        <w:jc w:val="right"/>
+          <w:lang w:val="es-CO"/>
+        </w:rPr>
+      </w:pPr>
+      <w:r>
         <w:rPr>
           <w:color w:val="262626"/>
           <w:sz w:val="28"/>
           <w:lang w:val="es-CO"/>
         </w:rPr>
+        <w:t>JULIO CESAR HUESO LASSO</w:t>
+      </w:r>
+    </w:p>
+    <w:p>
+      <w:pPr>
+        <w:pStyle w:val="Normal"/>
+        <w:spacing w:lineRule="auto" w:line="259"/>
+        <w:ind w:left="10" w:right="-12" w:hanging="10"/>
+        <w:jc w:val="right"/>
+        <w:rPr>
+          <w:lang w:val="es-CO"/>
+        </w:rPr>
       </w:pPr>
       <w:r>
         <w:rPr>
@@ -342,30 +309,13 @@
           <w:sz w:val="28"/>
           <w:lang w:val="es-CO"/>
         </w:rPr>
-        <w:t>JULIO CESAR HUESO LASSO</w:t>
-      </w:r>
-    </w:p>
-    <w:p>
-      <w:pPr>
-        <w:spacing w:line="259" w:lineRule="auto"/>
-        <w:ind w:right="-12"/>
-        <w:jc w:val="right"/>
-        <w:rPr>
-          <w:lang w:val="es-CO"/>
-        </w:rPr>
-      </w:pPr>
-      <w:r>
-        <w:rPr>
-          <w:color w:val="262626"/>
-          <w:sz w:val="28"/>
-          <w:lang w:val="es-CO"/>
-        </w:rPr>
         <w:t>ADOLFO TORRES GÓMEZ</w:t>
       </w:r>
     </w:p>
     <w:p>
       <w:pPr>
-        <w:spacing w:after="159" w:line="259" w:lineRule="auto"/>
+        <w:pStyle w:val="Normal"/>
+        <w:spacing w:lineRule="auto" w:line="259" w:before="0" w:after="159"/>
         <w:jc w:val="center"/>
         <w:rPr>
           <w:sz w:val="32"/>
@@ -373,163 +323,131 @@
           <w:lang w:val="es-CO"/>
         </w:rPr>
       </w:pPr>
-    </w:p>
-    <w:p>
-      <w:pPr>
-        <w:spacing w:after="159" w:line="259" w:lineRule="auto"/>
-        <w:jc w:val="center"/>
+      <w:r>
         <w:rPr>
           <w:sz w:val="32"/>
           <w:szCs w:val="32"/>
           <w:lang w:val="es-CO"/>
         </w:rPr>
-      </w:pPr>
-      <w:r>
+      </w:r>
+    </w:p>
+    <w:p>
+      <w:pPr>
+        <w:pStyle w:val="Normal"/>
+        <w:spacing w:lineRule="auto" w:line="259" w:before="0" w:after="159"/>
+        <w:jc w:val="center"/>
         <w:rPr>
           <w:sz w:val="32"/>
           <w:szCs w:val="32"/>
           <w:lang w:val="es-CO"/>
         </w:rPr>
-        <w:lastRenderedPageBreak/>
-        <w:t xml:space="preserve">Software de </w:t>
-      </w:r>
+      </w:pPr>
       <w:r>
         <w:rPr>
           <w:sz w:val="32"/>
           <w:szCs w:val="32"/>
           <w:lang w:val="es-CO"/>
         </w:rPr>
-        <w:t>G</w:t>
-      </w:r>
-      <w:r>
+        <w:t>Software de Gestión de Ventas Numer016</w:t>
+      </w:r>
+    </w:p>
+    <w:p>
+      <w:pPr>
+        <w:pStyle w:val="Normal"/>
+        <w:spacing w:lineRule="auto" w:line="259" w:before="0" w:after="159"/>
+        <w:jc w:val="center"/>
+        <w:rPr>
+          <w:sz w:val="28"/>
+          <w:szCs w:val="28"/>
+          <w:lang w:val="es-CO"/>
+        </w:rPr>
+      </w:pPr>
+      <w:r>
+        <w:rPr>
+          <w:sz w:val="28"/>
+          <w:szCs w:val="28"/>
+          <w:lang w:val="es-CO"/>
+        </w:rPr>
+        <w:t>Desarrollado con la Metodología ágil Scrum</w:t>
+      </w:r>
+    </w:p>
+    <w:p>
+      <w:pPr>
+        <w:pStyle w:val="Normal"/>
+        <w:spacing w:lineRule="auto" w:line="259" w:before="0" w:after="159"/>
+        <w:jc w:val="center"/>
+        <w:rPr>
+          <w:sz w:val="28"/>
+          <w:szCs w:val="28"/>
+          <w:lang w:val="es-CO"/>
+        </w:rPr>
+      </w:pPr>
+      <w:r>
+        <w:rPr>
+          <w:sz w:val="28"/>
+          <w:szCs w:val="28"/>
+          <w:lang w:val="es-CO"/>
+        </w:rPr>
+        <w:t>Sprint No. 2</w:t>
+      </w:r>
+    </w:p>
+    <w:p>
+      <w:pPr>
+        <w:pStyle w:val="Normal"/>
+        <w:jc w:val="center"/>
         <w:rPr>
           <w:sz w:val="32"/>
           <w:szCs w:val="32"/>
           <w:lang w:val="es-CO"/>
         </w:rPr>
-        <w:t xml:space="preserve">estión de </w:t>
-      </w:r>
+      </w:pPr>
       <w:r>
         <w:rPr>
           <w:sz w:val="32"/>
           <w:szCs w:val="32"/>
           <w:lang w:val="es-CO"/>
         </w:rPr>
-        <w:t>V</w:t>
-      </w:r>
-      <w:r>
+        <w:t>Hojas de Vida de los Integrantes</w:t>
+      </w:r>
+    </w:p>
+    <w:p>
+      <w:pPr>
+        <w:pStyle w:val="Normal"/>
+        <w:jc w:val="center"/>
         <w:rPr>
           <w:sz w:val="32"/>
           <w:szCs w:val="32"/>
           <w:lang w:val="es-CO"/>
         </w:rPr>
-        <w:t>entas Numer016</w:t>
-      </w:r>
-    </w:p>
-    <w:p>
-      <w:pPr>
-        <w:spacing w:after="159" w:line="259" w:lineRule="auto"/>
-        <w:jc w:val="center"/>
-        <w:rPr>
-          <w:sz w:val="28"/>
-          <w:szCs w:val="28"/>
-          <w:lang w:val="es-CO"/>
-        </w:rPr>
-      </w:pPr>
-      <w:r>
-        <w:rPr>
-          <w:sz w:val="28"/>
-          <w:szCs w:val="28"/>
-          <w:lang w:val="es-CO"/>
-        </w:rPr>
-        <w:t xml:space="preserve">Desarrollado con la Metodología ágil </w:t>
-      </w:r>
-      <w:proofErr w:type="spellStart"/>
-      <w:r>
-        <w:rPr>
-          <w:sz w:val="28"/>
-          <w:szCs w:val="28"/>
-          <w:lang w:val="es-CO"/>
-        </w:rPr>
-        <w:t>Scrum</w:t>
-      </w:r>
-      <w:proofErr w:type="spellEnd"/>
-    </w:p>
-    <w:p>
-      <w:pPr>
-        <w:spacing w:after="159" w:line="259" w:lineRule="auto"/>
-        <w:jc w:val="center"/>
-        <w:rPr>
-          <w:sz w:val="28"/>
-          <w:szCs w:val="28"/>
-          <w:lang w:val="es-CO"/>
-        </w:rPr>
-      </w:pPr>
-      <w:r>
-        <w:rPr>
-          <w:sz w:val="28"/>
-          <w:szCs w:val="28"/>
-          <w:lang w:val="es-CO"/>
-        </w:rPr>
-        <w:t>Sprint No. 2</w:t>
-      </w:r>
-    </w:p>
-    <w:p>
-      <w:pPr>
-        <w:jc w:val="center"/>
+      </w:pPr>
+      <w:r>
+        <w:br w:type="column"/>
+      </w:r>
+      <w:r>
         <w:rPr>
           <w:sz w:val="32"/>
           <w:szCs w:val="32"/>
           <w:lang w:val="es-CO"/>
         </w:rPr>
-      </w:pPr>
-      <w:r>
+      </w:r>
+    </w:p>
+    <w:p>
+      <w:pPr>
+        <w:pStyle w:val="Normal"/>
+        <w:jc w:val="center"/>
         <w:rPr>
           <w:sz w:val="32"/>
           <w:szCs w:val="32"/>
           <w:lang w:val="es-CO"/>
         </w:rPr>
-        <w:t>Hojas de Vida de los Integrantes</w:t>
-      </w:r>
-    </w:p>
-    <w:p>
-      <w:pPr>
-        <w:jc w:val="center"/>
-        <w:rPr>
-          <w:sz w:val="32"/>
-          <w:szCs w:val="32"/>
-          <w:lang w:val="es-CO"/>
-        </w:rPr>
-      </w:pPr>
-      <w:r>
-        <w:rPr>
-          <w:sz w:val="32"/>
-          <w:szCs w:val="32"/>
-          <w:lang w:val="es-CO"/>
-        </w:rPr>
-        <w:br w:type="column"/>
-      </w:r>
-    </w:p>
-    <w:p>
-      <w:pPr>
-        <w:jc w:val="center"/>
-        <w:rPr>
-          <w:sz w:val="32"/>
-          <w:szCs w:val="32"/>
-          <w:lang w:val="es-CO"/>
-        </w:rPr>
-      </w:pPr>
-      <w:r>
-        <w:rPr>
-          <w:noProof/>
-          <w:sz w:val="32"/>
-          <w:szCs w:val="32"/>
-        </w:rPr>
+      </w:pPr>
+      <w:r>
+        <w:rPr/>
         <w:drawing>
           <wp:inline distT="0" distB="0" distL="0" distR="0">
-            <wp:extent cx="530747" cy="554736"/>
-            <wp:effectExtent l="0" t="0" r="3175" b="0"/>
-            <wp:docPr id="1" name="Imagen 1"/>
+            <wp:extent cx="530860" cy="554990"/>
+            <wp:effectExtent l="0" t="0" r="0" b="0"/>
+            <wp:docPr id="2" name="Imagen 1" descr=""/>
             <wp:cNvGraphicFramePr>
               <a:graphicFrameLocks xmlns:a="http://schemas.openxmlformats.org/drawingml/2006/main" noChangeAspect="1"/>
             </wp:cNvGraphicFramePr>
@@ -537,25 +455,21 @@
               <a:graphicData uri="http://schemas.openxmlformats.org/drawingml/2006/picture">
                 <pic:pic xmlns:pic="http://schemas.openxmlformats.org/drawingml/2006/picture">
                   <pic:nvPicPr>
-                    <pic:cNvPr id="1" name="pic.jpg"/>
-                    <pic:cNvPicPr/>
+                    <pic:cNvPr id="2" name="Imagen 1" descr=""/>
+                    <pic:cNvPicPr>
+                      <a:picLocks noChangeAspect="1" noChangeArrowheads="1"/>
+                    </pic:cNvPicPr>
                   </pic:nvPicPr>
                   <pic:blipFill>
-                    <a:blip r:embed="rId6" cstate="print">
-                      <a:extLst>
-                        <a:ext uri="{28A0092B-C50C-407E-A947-70E740481C1C}">
-                          <a14:useLocalDpi xmlns:a14="http://schemas.microsoft.com/office/drawing/2010/main" val="0"/>
-                        </a:ext>
-                      </a:extLst>
-                    </a:blip>
+                    <a:blip r:embed="rId2"/>
                     <a:stretch>
                       <a:fillRect/>
                     </a:stretch>
                   </pic:blipFill>
-                  <pic:spPr>
+                  <pic:spPr bwMode="auto">
                     <a:xfrm>
                       <a:off x="0" y="0"/>
-                      <a:ext cx="535722" cy="559936"/>
+                      <a:ext cx="530860" cy="554990"/>
                     </a:xfrm>
                     <a:prstGeom prst="rect">
                       <a:avLst/>
@@ -570,6 +484,7 @@
     </w:p>
     <w:p>
       <w:pPr>
+        <w:pStyle w:val="Normal"/>
         <w:jc w:val="center"/>
         <w:rPr>
           <w:sz w:val="28"/>
@@ -577,8 +492,6 @@
           <w:lang w:val="es-CO"/>
         </w:rPr>
       </w:pPr>
-      <w:proofErr w:type="spellStart"/>
-      <w:proofErr w:type="gramStart"/>
       <w:r>
         <w:rPr>
           <w:sz w:val="28"/>
@@ -587,11 +500,10 @@
         </w:rPr>
         <w:t>Adolfo.Torres.Gómez</w:t>
       </w:r>
-      <w:proofErr w:type="spellEnd"/>
-      <w:proofErr w:type="gramEnd"/>
-    </w:p>
-    <w:p>
-      <w:pPr>
+    </w:p>
+    <w:p>
+      <w:pPr>
+        <w:pStyle w:val="Normal"/>
         <w:jc w:val="center"/>
         <w:rPr>
           <w:sz w:val="24"/>
@@ -599,9 +511,17 @@
           <w:lang w:val="es-CO"/>
         </w:rPr>
       </w:pPr>
-    </w:p>
-    <w:p>
-      <w:pPr>
+      <w:r>
+        <w:rPr>
+          <w:sz w:val="24"/>
+          <w:szCs w:val="24"/>
+          <w:lang w:val="es-CO"/>
+        </w:rPr>
+      </w:r>
+    </w:p>
+    <w:p>
+      <w:pPr>
+        <w:pStyle w:val="Normal"/>
         <w:jc w:val="both"/>
         <w:rPr>
           <w:sz w:val="24"/>
@@ -620,142 +540,64 @@
     </w:p>
     <w:p>
       <w:pPr>
-        <w:jc w:val="both"/>
-        <w:rPr>
-          <w:sz w:val="24"/>
-          <w:szCs w:val="24"/>
-          <w:lang w:val="es-CO"/>
-        </w:rPr>
-      </w:pPr>
-      <w:r>
-        <w:rPr>
-          <w:sz w:val="24"/>
-          <w:szCs w:val="24"/>
-          <w:lang w:val="es-CO"/>
-        </w:rPr>
-        <w:t>Un placer poder se parte de este programa educativo y aun mas ser parte de este</w:t>
-      </w:r>
-      <w:r>
-        <w:rPr>
-          <w:sz w:val="24"/>
-          <w:szCs w:val="24"/>
-          <w:lang w:val="es-CO"/>
-        </w:rPr>
-        <w:t xml:space="preserve"> equipo de trabajo</w:t>
-      </w:r>
-      <w:r>
-        <w:rPr>
-          <w:sz w:val="24"/>
-          <w:szCs w:val="24"/>
-          <w:lang w:val="es-CO"/>
-        </w:rPr>
-        <w:t>.</w:t>
-      </w:r>
-      <w:r>
-        <w:rPr>
-          <w:sz w:val="24"/>
-          <w:szCs w:val="24"/>
-          <w:lang w:val="es-CO"/>
-        </w:rPr>
-        <w:t xml:space="preserve"> </w:t>
-      </w:r>
-      <w:r>
-        <w:rPr>
-          <w:sz w:val="24"/>
-          <w:szCs w:val="24"/>
-          <w:lang w:val="es-CO"/>
-        </w:rPr>
-        <w:t xml:space="preserve">Compañeros </w:t>
-      </w:r>
-      <w:r>
-        <w:rPr>
-          <w:sz w:val="24"/>
-          <w:szCs w:val="24"/>
-          <w:lang w:val="es-CO"/>
-        </w:rPr>
-        <w:t>comprometidos y con empeño sacando adelante este proyecto que nos permite crecer en nuestros conocimientos profesionales.</w:t>
-      </w:r>
-    </w:p>
-    <w:p>
-      <w:pPr>
-        <w:jc w:val="both"/>
-        <w:rPr>
-          <w:sz w:val="24"/>
-          <w:szCs w:val="24"/>
-          <w:lang w:val="es-CO"/>
-        </w:rPr>
-      </w:pPr>
-      <w:r>
-        <w:rPr>
-          <w:sz w:val="24"/>
-          <w:szCs w:val="24"/>
-          <w:lang w:val="es-CO"/>
-        </w:rPr>
-        <w:t xml:space="preserve">Soy Tecnólogo en Sistemas, graduado en la ciudad de Bucaramanga en el instituto educativo </w:t>
-      </w:r>
-      <w:proofErr w:type="spellStart"/>
-      <w:r>
-        <w:rPr>
-          <w:sz w:val="24"/>
-          <w:szCs w:val="24"/>
-          <w:lang w:val="es-CO"/>
-        </w:rPr>
-        <w:t>Fitecdecoom</w:t>
-      </w:r>
-      <w:proofErr w:type="spellEnd"/>
-      <w:r>
-        <w:rPr>
-          <w:sz w:val="24"/>
-          <w:szCs w:val="24"/>
-          <w:lang w:val="es-CO"/>
-        </w:rPr>
-        <w:t xml:space="preserve"> en el año 2002.  Hace rato.  Me dedique entonces aprender la parte del hardware dejando a un lado el Software.  </w:t>
-      </w:r>
-    </w:p>
-    <w:p>
-      <w:pPr>
-        <w:jc w:val="both"/>
-        <w:rPr>
-          <w:sz w:val="24"/>
-          <w:szCs w:val="24"/>
-          <w:lang w:val="es-CO"/>
-        </w:rPr>
-      </w:pPr>
-      <w:r>
-        <w:rPr>
-          <w:sz w:val="24"/>
-          <w:szCs w:val="24"/>
-          <w:lang w:val="es-CO"/>
-        </w:rPr>
-        <w:t xml:space="preserve">Hoy en </w:t>
-      </w:r>
-      <w:r>
-        <w:rPr>
-          <w:sz w:val="24"/>
-          <w:szCs w:val="24"/>
-          <w:lang w:val="es-CO"/>
-        </w:rPr>
-        <w:t>día</w:t>
-      </w:r>
-      <w:r>
-        <w:rPr>
-          <w:sz w:val="24"/>
-          <w:szCs w:val="24"/>
-          <w:lang w:val="es-CO"/>
-        </w:rPr>
-        <w:t xml:space="preserve"> viendo la necesidad tan importante tarea como lo es aprender la lógica de la programación y </w:t>
-      </w:r>
-      <w:r>
-        <w:rPr>
-          <w:sz w:val="24"/>
-          <w:szCs w:val="24"/>
-          <w:lang w:val="es-CO"/>
-        </w:rPr>
-        <w:t>sus distintos lenguajes.</w:t>
-      </w:r>
-    </w:p>
-    <w:p>
-      <w:pPr>
+        <w:pStyle w:val="Normal"/>
+        <w:jc w:val="both"/>
+        <w:rPr>
+          <w:sz w:val="24"/>
+          <w:szCs w:val="24"/>
+          <w:lang w:val="es-CO"/>
+        </w:rPr>
+      </w:pPr>
+      <w:r>
+        <w:rPr>
+          <w:sz w:val="24"/>
+          <w:szCs w:val="24"/>
+          <w:lang w:val="es-CO"/>
+        </w:rPr>
+        <w:t>Un placer poder se parte de este programa educativo y aun mas ser parte de este equipo de trabajo. Compañeros comprometidos y con empeño sacando adelante este proyecto que nos permite crecer en nuestros conocimientos profesionales.</w:t>
+      </w:r>
+    </w:p>
+    <w:p>
+      <w:pPr>
+        <w:pStyle w:val="Normal"/>
+        <w:jc w:val="both"/>
+        <w:rPr>
+          <w:sz w:val="24"/>
+          <w:szCs w:val="24"/>
+          <w:lang w:val="es-CO"/>
+        </w:rPr>
+      </w:pPr>
+      <w:r>
+        <w:rPr>
+          <w:sz w:val="24"/>
+          <w:szCs w:val="24"/>
+          <w:lang w:val="es-CO"/>
+        </w:rPr>
+        <w:t xml:space="preserve">Soy Tecnólogo en Sistemas, graduado en la ciudad de Bucaramanga en el instituto educativo Fitecdecoom en el año 2002.  Hace rato.  Me dedique entonces aprender la parte del hardware dejando a un lado el Software.  </w:t>
+      </w:r>
+    </w:p>
+    <w:p>
+      <w:pPr>
+        <w:pStyle w:val="Normal"/>
+        <w:jc w:val="both"/>
+        <w:rPr>
+          <w:sz w:val="24"/>
+          <w:szCs w:val="24"/>
+          <w:lang w:val="es-CO"/>
+        </w:rPr>
+      </w:pPr>
+      <w:r>
+        <w:rPr>
+          <w:sz w:val="24"/>
+          <w:szCs w:val="24"/>
+          <w:lang w:val="es-CO"/>
+        </w:rPr>
+        <w:t>Hoy en día viendo la necesidad tan importante tarea como lo es aprender la lógica de la programación y sus distintos lenguajes.</w:t>
+      </w:r>
+    </w:p>
+    <w:p>
+      <w:pPr>
+        <w:pStyle w:val="Normal"/>
         <w:jc w:val="both"/>
         <w:rPr>
           <w:sz w:val="24"/>
@@ -776,122 +618,646 @@
     </w:p>
     <w:p>
       <w:pPr>
-        <w:jc w:val="both"/>
-        <w:rPr>
-          <w:sz w:val="24"/>
-          <w:szCs w:val="24"/>
-          <w:lang w:val="es-CO"/>
-        </w:rPr>
-      </w:pPr>
-    </w:p>
-    <w:p>
-      <w:pPr>
-        <w:jc w:val="both"/>
-        <w:rPr>
-          <w:sz w:val="24"/>
-          <w:szCs w:val="24"/>
-          <w:lang w:val="es-CO"/>
-        </w:rPr>
-      </w:pPr>
-    </w:p>
-    <w:p>
-      <w:pPr>
-        <w:jc w:val="both"/>
-        <w:rPr>
-          <w:sz w:val="24"/>
-          <w:szCs w:val="24"/>
-          <w:lang w:val="es-CO"/>
-        </w:rPr>
-      </w:pPr>
-    </w:p>
-    <w:p>
-      <w:pPr>
-        <w:jc w:val="both"/>
-        <w:rPr>
-          <w:sz w:val="24"/>
-          <w:szCs w:val="24"/>
-          <w:lang w:val="es-CO"/>
-        </w:rPr>
-      </w:pPr>
+        <w:pStyle w:val="Normal"/>
+        <w:jc w:val="both"/>
+        <w:rPr>
+          <w:sz w:val="24"/>
+          <w:szCs w:val="24"/>
+          <w:lang w:val="es-CO"/>
+        </w:rPr>
+      </w:pPr>
+      <w:r>
+        <w:rPr>
+          <w:sz w:val="24"/>
+          <w:szCs w:val="24"/>
+          <w:lang w:val="es-CO"/>
+        </w:rPr>
+      </w:r>
+    </w:p>
+    <w:p>
+      <w:pPr>
+        <w:pStyle w:val="Normal"/>
+        <w:jc w:val="both"/>
+        <w:rPr>
+          <w:sz w:val="24"/>
+          <w:szCs w:val="24"/>
+          <w:lang w:val="es-CO"/>
+        </w:rPr>
+      </w:pPr>
+      <w:r>
+        <w:rPr>
+          <w:sz w:val="24"/>
+          <w:szCs w:val="24"/>
+          <w:lang w:val="es-CO"/>
+        </w:rPr>
+      </w:r>
+    </w:p>
+    <w:p>
+      <w:pPr>
+        <w:pStyle w:val="Normal"/>
+        <w:jc w:val="both"/>
+        <w:rPr>
+          <w:sz w:val="24"/>
+          <w:szCs w:val="24"/>
+          <w:lang w:val="es-CO"/>
+        </w:rPr>
+      </w:pPr>
+      <w:r>
+        <w:rPr>
+          <w:sz w:val="24"/>
+          <w:szCs w:val="24"/>
+          <w:lang w:val="es-CO"/>
+        </w:rPr>
+      </w:r>
+    </w:p>
+    <w:p>
+      <w:pPr>
+        <w:pStyle w:val="Normal"/>
+        <w:jc w:val="both"/>
+        <w:rPr>
+          <w:sz w:val="24"/>
+          <w:szCs w:val="24"/>
+          <w:lang w:val="es-CO"/>
+        </w:rPr>
+      </w:pPr>
+      <w:r>
+        <w:rPr/>
+      </w:r>
+    </w:p>
+    <w:p>
+      <w:pPr>
+        <w:pStyle w:val="Normal"/>
+        <w:jc w:val="both"/>
+        <w:rPr>
+          <w:sz w:val="24"/>
+          <w:szCs w:val="24"/>
+          <w:lang w:val="es-CO"/>
+        </w:rPr>
+      </w:pPr>
+      <w:r>
+        <w:rPr/>
+      </w:r>
+    </w:p>
+    <w:p>
+      <w:pPr>
+        <w:pStyle w:val="Normal"/>
+        <w:jc w:val="both"/>
+        <w:rPr>
+          <w:sz w:val="24"/>
+          <w:szCs w:val="24"/>
+          <w:lang w:val="es-CO"/>
+        </w:rPr>
+      </w:pPr>
+      <w:r>
+        <w:rPr/>
+      </w:r>
+    </w:p>
+    <w:p>
+      <w:pPr>
+        <w:pStyle w:val="Normal"/>
+        <w:jc w:val="both"/>
+        <w:rPr>
+          <w:sz w:val="24"/>
+          <w:szCs w:val="24"/>
+          <w:lang w:val="es-CO"/>
+        </w:rPr>
+      </w:pPr>
+      <w:r>
+        <w:rPr/>
+      </w:r>
+    </w:p>
+    <w:p>
+      <w:pPr>
+        <w:pStyle w:val="Normal"/>
+        <w:jc w:val="both"/>
+        <w:rPr>
+          <w:sz w:val="24"/>
+          <w:szCs w:val="24"/>
+          <w:lang w:val="es-CO"/>
+        </w:rPr>
+      </w:pPr>
+      <w:r>
+        <w:rPr/>
+      </w:r>
+    </w:p>
+    <w:p>
+      <w:pPr>
+        <w:pStyle w:val="Normal"/>
+        <w:jc w:val="both"/>
+        <w:rPr>
+          <w:sz w:val="24"/>
+          <w:szCs w:val="24"/>
+          <w:lang w:val="es-CO"/>
+        </w:rPr>
+      </w:pPr>
+      <w:r>
+        <w:rPr/>
+      </w:r>
+    </w:p>
+    <w:p>
+      <w:pPr>
+        <w:pStyle w:val="Normal"/>
+        <w:jc w:val="both"/>
+        <w:rPr>
+          <w:sz w:val="24"/>
+          <w:szCs w:val="24"/>
+          <w:lang w:val="es-CO"/>
+        </w:rPr>
+      </w:pPr>
+      <w:r>
+        <w:rPr/>
+      </w:r>
+    </w:p>
+    <w:p>
+      <w:pPr>
+        <w:pStyle w:val="Normal"/>
+        <w:jc w:val="both"/>
+        <w:rPr>
+          <w:sz w:val="24"/>
+          <w:szCs w:val="24"/>
+          <w:lang w:val="es-CO"/>
+        </w:rPr>
+      </w:pPr>
+      <w:r>
+        <w:rPr/>
+      </w:r>
+    </w:p>
+    <w:p>
+      <w:pPr>
+        <w:pStyle w:val="Normal"/>
+        <w:jc w:val="both"/>
+        <w:rPr>
+          <w:sz w:val="24"/>
+          <w:szCs w:val="24"/>
+          <w:lang w:val="es-CO"/>
+        </w:rPr>
+      </w:pPr>
+      <w:r>
+        <w:rPr/>
+      </w:r>
+    </w:p>
+    <w:p>
+      <w:pPr>
+        <w:pStyle w:val="Normal"/>
+        <w:jc w:val="both"/>
+        <w:rPr>
+          <w:sz w:val="24"/>
+          <w:szCs w:val="24"/>
+          <w:lang w:val="es-CO"/>
+        </w:rPr>
+      </w:pPr>
+      <w:r>
+        <w:rPr/>
+      </w:r>
+    </w:p>
+    <w:p>
+      <w:pPr>
+        <w:pStyle w:val="Normal"/>
+        <w:jc w:val="both"/>
+        <w:rPr>
+          <w:sz w:val="24"/>
+          <w:szCs w:val="24"/>
+          <w:lang w:val="es-CO"/>
+        </w:rPr>
+      </w:pPr>
+      <w:r>
+        <w:rPr/>
+      </w:r>
+    </w:p>
+    <w:p>
+      <w:pPr>
+        <w:pStyle w:val="Normal"/>
+        <w:jc w:val="both"/>
+        <w:rPr>
+          <w:sz w:val="24"/>
+          <w:szCs w:val="24"/>
+          <w:lang w:val="es-CO"/>
+        </w:rPr>
+      </w:pPr>
+      <w:r>
+        <w:rPr/>
+      </w:r>
+    </w:p>
+    <w:p>
+      <w:pPr>
+        <w:pStyle w:val="Normal"/>
+        <w:jc w:val="both"/>
+        <w:rPr>
+          <w:sz w:val="24"/>
+          <w:szCs w:val="24"/>
+          <w:lang w:val="es-CO"/>
+        </w:rPr>
+      </w:pPr>
+      <w:r>
+        <w:rPr/>
+      </w:r>
+    </w:p>
+    <w:p>
+      <w:pPr>
+        <w:pStyle w:val="Normal"/>
+        <w:jc w:val="both"/>
+        <w:rPr>
+          <w:sz w:val="24"/>
+          <w:szCs w:val="24"/>
+          <w:lang w:val="es-CO"/>
+        </w:rPr>
+      </w:pPr>
+      <w:r>
+        <w:rPr/>
+      </w:r>
+    </w:p>
+    <w:p>
+      <w:pPr>
+        <w:pStyle w:val="Normal"/>
+        <w:jc w:val="both"/>
+        <w:rPr>
+          <w:sz w:val="24"/>
+          <w:szCs w:val="24"/>
+          <w:lang w:val="es-CO"/>
+        </w:rPr>
+      </w:pPr>
+      <w:r>
+        <w:rPr/>
+      </w:r>
+    </w:p>
+    <w:p>
+      <w:pPr>
+        <w:pStyle w:val="Normal"/>
+        <w:jc w:val="both"/>
+        <w:rPr>
+          <w:sz w:val="24"/>
+          <w:szCs w:val="24"/>
+          <w:lang w:val="es-CO"/>
+        </w:rPr>
+      </w:pPr>
+      <w:r>
+        <w:rPr/>
+      </w:r>
+    </w:p>
+    <w:p>
+      <w:pPr>
+        <w:pStyle w:val="Normal"/>
+        <w:jc w:val="both"/>
+        <w:rPr>
+          <w:sz w:val="24"/>
+          <w:szCs w:val="24"/>
+          <w:lang w:val="es-CO"/>
+        </w:rPr>
+      </w:pPr>
+      <w:r>
+        <w:rPr/>
+      </w:r>
+    </w:p>
+    <w:p>
+      <w:pPr>
+        <w:pStyle w:val="Normal"/>
+        <w:jc w:val="both"/>
+        <w:rPr>
+          <w:sz w:val="24"/>
+          <w:szCs w:val="24"/>
+          <w:lang w:val="es-CO"/>
+        </w:rPr>
+      </w:pPr>
+      <w:r>
+        <w:rPr/>
+      </w:r>
+    </w:p>
+    <w:p>
+      <w:pPr>
+        <w:pStyle w:val="Normal"/>
+        <w:jc w:val="both"/>
+        <w:rPr>
+          <w:sz w:val="24"/>
+          <w:szCs w:val="24"/>
+          <w:lang w:val="es-CO"/>
+        </w:rPr>
+      </w:pPr>
+      <w:r>
+        <w:rPr/>
+      </w:r>
+    </w:p>
+    <w:p>
+      <w:pPr>
+        <w:pStyle w:val="Normal"/>
+        <w:jc w:val="both"/>
+        <w:rPr>
+          <w:sz w:val="24"/>
+          <w:szCs w:val="24"/>
+          <w:lang w:val="es-CO"/>
+        </w:rPr>
+      </w:pPr>
+      <w:r>
+        <w:rPr/>
+      </w:r>
+    </w:p>
+    <w:p>
+      <w:pPr>
+        <w:pStyle w:val="Normal"/>
+        <w:jc w:val="both"/>
+        <w:rPr>
+          <w:sz w:val="24"/>
+          <w:szCs w:val="24"/>
+          <w:lang w:val="es-CO"/>
+        </w:rPr>
+      </w:pPr>
+      <w:r>
+        <w:rPr/>
+      </w:r>
+    </w:p>
+    <w:p>
+      <w:pPr>
+        <w:pStyle w:val="Normal"/>
+        <w:jc w:val="both"/>
+        <w:rPr>
+          <w:sz w:val="24"/>
+          <w:szCs w:val="24"/>
+          <w:lang w:val="es-CO"/>
+        </w:rPr>
+      </w:pPr>
+      <w:r>
+        <w:rPr/>
+      </w:r>
+    </w:p>
+    <w:p>
+      <w:pPr>
+        <w:pStyle w:val="Normal"/>
+        <w:jc w:val="both"/>
+        <w:rPr>
+          <w:sz w:val="24"/>
+          <w:szCs w:val="24"/>
+          <w:lang w:val="es-CO"/>
+        </w:rPr>
+      </w:pPr>
+      <w:r>
+        <w:rPr/>
+      </w:r>
+    </w:p>
+    <w:p>
+      <w:pPr>
+        <w:pStyle w:val="Normal"/>
+        <w:jc w:val="both"/>
+        <w:rPr>
+          <w:sz w:val="24"/>
+          <w:szCs w:val="24"/>
+          <w:lang w:val="es-CO"/>
+        </w:rPr>
+      </w:pPr>
+      <w:r>
+        <w:rPr/>
+      </w:r>
+    </w:p>
+    <w:p>
+      <w:pPr>
+        <w:pStyle w:val="Normal"/>
+        <w:jc w:val="both"/>
+        <w:rPr>
+          <w:sz w:val="24"/>
+          <w:szCs w:val="24"/>
+          <w:lang w:val="es-CO"/>
+        </w:rPr>
+      </w:pPr>
+      <w:r>
+        <w:rPr/>
+      </w:r>
+    </w:p>
+    <w:p>
+      <w:pPr>
+        <w:pStyle w:val="Normal"/>
+        <w:jc w:val="both"/>
+        <w:rPr>
+          <w:sz w:val="24"/>
+          <w:szCs w:val="24"/>
+          <w:lang w:val="es-CO"/>
+        </w:rPr>
+      </w:pPr>
+      <w:r>
+        <w:rPr/>
+      </w:r>
+    </w:p>
+    <w:p>
+      <w:pPr>
+        <w:pStyle w:val="Normal"/>
+        <w:jc w:val="both"/>
+        <w:rPr>
+          <w:sz w:val="24"/>
+          <w:szCs w:val="24"/>
+          <w:lang w:val="es-CO"/>
+        </w:rPr>
+      </w:pPr>
+      <w:r>
+        <w:rPr/>
+      </w:r>
+    </w:p>
+    <w:p>
+      <w:pPr>
+        <w:pStyle w:val="Normal"/>
+        <w:jc w:val="both"/>
+        <w:rPr>
+          <w:sz w:val="24"/>
+          <w:szCs w:val="24"/>
+          <w:lang w:val="es-CO"/>
+        </w:rPr>
+      </w:pPr>
+      <w:r>
+        <w:rPr/>
+      </w:r>
+    </w:p>
+    <w:p>
+      <w:pPr>
+        <w:pStyle w:val="Normal"/>
+        <w:jc w:val="both"/>
+        <w:rPr>
+          <w:sz w:val="24"/>
+          <w:szCs w:val="24"/>
+          <w:lang w:val="es-CO"/>
+        </w:rPr>
+      </w:pPr>
+      <w:r>
+        <w:rPr/>
+      </w:r>
+    </w:p>
+    <w:p>
+      <w:pPr>
+        <w:pStyle w:val="Normal"/>
+        <w:ind w:right="502" w:hanging="0"/>
+        <w:jc w:val="center"/>
+        <w:rPr>
+          <w:b/>
+          <w:b/>
+          <w:bCs/>
+        </w:rPr>
+      </w:pPr>
+      <w:r>
+        <w:drawing>
+          <wp:anchor behindDoc="0" distT="0" distB="0" distL="0" distR="0" simplePos="0" locked="0" layoutInCell="1" allowOverlap="1" relativeHeight="4">
+            <wp:simplePos x="0" y="0"/>
+            <wp:positionH relativeFrom="column">
+              <wp:posOffset>113665</wp:posOffset>
+            </wp:positionH>
+            <wp:positionV relativeFrom="paragraph">
+              <wp:posOffset>16510</wp:posOffset>
+            </wp:positionV>
+            <wp:extent cx="1835150" cy="1835150"/>
+            <wp:effectExtent l="0" t="0" r="0" b="0"/>
+            <wp:wrapSquare wrapText="largest"/>
+            <wp:docPr id="3" name="Imagen2" descr=""/>
+            <wp:cNvGraphicFramePr>
+              <a:graphicFrameLocks xmlns:a="http://schemas.openxmlformats.org/drawingml/2006/main" noChangeAspect="1"/>
+            </wp:cNvGraphicFramePr>
+            <a:graphic xmlns:a="http://schemas.openxmlformats.org/drawingml/2006/main">
+              <a:graphicData uri="http://schemas.openxmlformats.org/drawingml/2006/picture">
+                <pic:pic xmlns:pic="http://schemas.openxmlformats.org/drawingml/2006/picture">
+                  <pic:nvPicPr>
+                    <pic:cNvPr id="3" name="Imagen2" descr=""/>
+                    <pic:cNvPicPr>
+                      <a:picLocks noChangeAspect="1" noChangeArrowheads="1"/>
+                    </pic:cNvPicPr>
+                  </pic:nvPicPr>
+                  <pic:blipFill>
+                    <a:blip r:embed="rId3"/>
+                    <a:stretch>
+                      <a:fillRect/>
+                    </a:stretch>
+                  </pic:blipFill>
+                  <pic:spPr bwMode="auto">
+                    <a:xfrm>
+                      <a:off x="0" y="0"/>
+                      <a:ext cx="1835150" cy="1835150"/>
+                    </a:xfrm>
+                    <a:prstGeom prst="rect">
+                      <a:avLst/>
+                    </a:prstGeom>
+                  </pic:spPr>
+                </pic:pic>
+              </a:graphicData>
+            </a:graphic>
+          </wp:anchor>
+        </w:drawing>
+      </w:r>
+      <w:r>
+        <w:rPr>
+          <w:b/>
+          <w:bCs/>
+        </w:rPr>
+        <w:t>J</w:t>
+      </w:r>
+      <w:r>
+        <w:rPr>
+          <w:b/>
+          <w:bCs/>
+        </w:rPr>
+        <w:t xml:space="preserve">ulián Guillermo Zapata Rugeles </w:t>
+      </w:r>
+    </w:p>
+    <w:p>
+      <w:pPr>
+        <w:pStyle w:val="Normal"/>
+        <w:ind w:right="502" w:hanging="0"/>
+        <w:jc w:val="center"/>
+        <w:rPr/>
+      </w:pPr>
+      <w:r>
+        <w:rPr/>
+      </w:r>
+    </w:p>
+    <w:p>
+      <w:pPr>
+        <w:pStyle w:val="Normal"/>
+        <w:ind w:left="720" w:right="502" w:hanging="0"/>
+        <w:jc w:val="left"/>
+        <w:rPr/>
+      </w:pPr>
+      <w:r>
+        <w:rPr/>
+        <w:t>Actualmente soy estudiante del pregrado Ingeniería en telecomunicaciones. Hace 3 años inicié a programar en python y lo intengré con algunos conocimientos de gnu/linux, sistema operativo que uso desde hace 5 años.</w:t>
+      </w:r>
+    </w:p>
+    <w:p>
+      <w:pPr>
+        <w:pStyle w:val="Normal"/>
+        <w:ind w:left="720" w:right="502" w:hanging="0"/>
+        <w:jc w:val="left"/>
+        <w:rPr/>
+      </w:pPr>
+      <w:r>
+        <w:rPr/>
+        <w:t xml:space="preserve">Me llama bastante la atención la programación de computadoras y la creación de software util para los demás. </w:t>
+      </w:r>
+    </w:p>
+    <w:p>
+      <w:pPr>
+        <w:pStyle w:val="Normal"/>
+        <w:ind w:left="720" w:right="502" w:hanging="0"/>
+        <w:jc w:val="left"/>
+        <w:rPr/>
+      </w:pPr>
+      <w:r>
+        <w:rPr/>
+        <w:t>Constantemente estoy aprendiendo y mejorando mis habilidades, por lo que soy fiel creyende de la constancia que brinda la disciplina y por consiguiente  sus logro.</w:t>
+      </w:r>
+    </w:p>
+    <w:p>
+      <w:pPr>
+        <w:pStyle w:val="Normal"/>
+        <w:ind w:left="720" w:right="502" w:hanging="0"/>
+        <w:jc w:val="left"/>
+        <w:rPr/>
+      </w:pPr>
+      <w:r>
+        <w:rPr/>
+        <w:t>Actualmente resido en medellín antioquia , ciudad donde curso mi pregrado.</w:t>
+      </w:r>
+    </w:p>
+    <w:p>
+      <w:pPr>
+        <w:pStyle w:val="Normal"/>
+        <w:spacing w:before="0" w:after="3"/>
+        <w:ind w:left="720" w:right="502" w:hanging="0"/>
+        <w:jc w:val="left"/>
+        <w:rPr>
+          <w:u w:val="single"/>
+        </w:rPr>
+      </w:pPr>
+      <w:r>
+        <w:rPr/>
+        <w:t>MI pasión por seguir mejorando se debió al aprendizaje de lenguajes de programación en mi universidad.</w:t>
+      </w:r>
     </w:p>
     <w:sectPr>
-      <w:footerReference w:type="default" r:id="rId7"/>
+      <w:footerReference w:type="default" r:id="rId4"/>
+      <w:type w:val="nextPage"/>
       <w:pgSz w:w="12240" w:h="15840"/>
-      <w:pgMar w:top="720" w:right="720" w:bottom="720" w:left="720" w:header="720" w:footer="720" w:gutter="0"/>
-      <w:cols w:space="720"/>
-      <w:docGrid w:linePitch="360"/>
+      <w:pgMar w:left="720" w:right="720" w:header="0" w:top="720" w:footer="720" w:bottom="777" w:gutter="0"/>
+      <w:pgNumType w:fmt="decimal"/>
+      <w:formProt w:val="false"/>
+      <w:textDirection w:val="lrTb"/>
+      <w:docGrid w:type="default" w:linePitch="360" w:charSpace="4096"/>
     </w:sectPr>
   </w:body>
 </w:document>
 </file>
 
-<file path=word/endnotes.xml><?xml version="1.0" encoding="utf-8"?>
-<w:endnotes xmlns:wpc="http://schemas.microsoft.com/office/word/2010/wordprocessingCanvas" xmlns:cx="http://schemas.microsoft.com/office/drawing/2014/chartex" xmlns:mc="http://schemas.openxmlformats.org/markup-compatibility/2006" xmlns:o="urn:schemas-microsoft-com:office:office" xmlns:r="http://schemas.openxmlformats.org/officeDocument/2006/relationships" xmlns:m="http://schemas.openxmlformats.org/officeDocument/2006/math" xmlns:v="urn:schemas-microsoft-com:vml" xmlns:wp14="http://schemas.microsoft.com/office/word/2010/wordprocessingDrawing" xmlns:wp="http://schemas.openxmlformats.org/drawingml/2006/wordprocessingDrawing" xmlns:w10="urn:schemas-microsoft-com:office:word" xmlns:w="http://schemas.openxmlformats.org/wordprocessingml/2006/main" xmlns:w14="http://schemas.microsoft.com/office/word/2010/wordml" xmlns:w15="http://schemas.microsoft.com/office/word/2012/wordml" xmlns:w16se="http://schemas.microsoft.com/office/word/2015/wordml/symex" xmlns:wpg="http://schemas.microsoft.com/office/word/2010/wordprocessingGroup" xmlns:wpi="http://schemas.microsoft.com/office/word/2010/wordprocessingInk" xmlns:wne="http://schemas.microsoft.com/office/word/2006/wordml" xmlns:wps="http://schemas.microsoft.com/office/word/2010/wordprocessingShape" mc:Ignorable="w14 w15 w16se wp14">
-  <w:endnote w:type="separator" w:id="-1">
-    <w:p>
-      <w:pPr>
-        <w:spacing w:after="0" w:line="240" w:lineRule="auto"/>
-      </w:pPr>
-      <w:r>
-        <w:separator/>
-      </w:r>
-    </w:p>
-  </w:endnote>
-  <w:endnote w:type="continuationSeparator" w:id="0">
-    <w:p>
-      <w:pPr>
-        <w:spacing w:after="0" w:line="240" w:lineRule="auto"/>
-      </w:pPr>
-      <w:r>
-        <w:continuationSeparator/>
-      </w:r>
-    </w:p>
-  </w:endnote>
-</w:endnotes>
-</file>
-
 <file path=word/footer1.xml><?xml version="1.0" encoding="utf-8"?>
-<w:ftr xmlns:wpc="http://schemas.microsoft.com/office/word/2010/wordprocessingCanvas" xmlns:cx="http://schemas.microsoft.com/office/drawing/2014/chartex" xmlns:mc="http://schemas.openxmlformats.org/markup-compatibility/2006" xmlns:o="urn:schemas-microsoft-com:office:office" xmlns:r="http://schemas.openxmlformats.org/officeDocument/2006/relationships" xmlns:m="http://schemas.openxmlformats.org/officeDocument/2006/math" xmlns:v="urn:schemas-microsoft-com:vml" xmlns:wp14="http://schemas.microsoft.com/office/word/2010/wordprocessingDrawing" xmlns:wp="http://schemas.openxmlformats.org/drawingml/2006/wordprocessingDrawing" xmlns:w10="urn:schemas-microsoft-com:office:word" xmlns:w="http://schemas.openxmlformats.org/wordprocessingml/2006/main" xmlns:w14="http://schemas.microsoft.com/office/word/2010/wordml" xmlns:w15="http://schemas.microsoft.com/office/word/2012/wordml" xmlns:w16se="http://schemas.microsoft.com/office/word/2015/wordml/symex" xmlns:wpg="http://schemas.microsoft.com/office/word/2010/wordprocessingGroup" xmlns:wpi="http://schemas.microsoft.com/office/word/2010/wordprocessingInk" xmlns:wne="http://schemas.microsoft.com/office/word/2006/wordml" xmlns:wps="http://schemas.microsoft.com/office/word/2010/wordprocessingShape" mc:Ignorable="w14 w15 w16se wp14">
+<w:ftr xmlns:o="urn:schemas-microsoft-com:office:office" xmlns:r="http://schemas.openxmlformats.org/officeDocument/2006/relationships" xmlns:v="urn:schemas-microsoft-com:vml" xmlns:w="http://schemas.openxmlformats.org/wordprocessingml/2006/main" xmlns:w10="urn:schemas-microsoft-com:office:word" xmlns:wp="http://schemas.openxmlformats.org/drawingml/2006/wordprocessingDrawing" xmlns:wps="http://schemas.microsoft.com/office/word/2010/wordprocessingShape" xmlns:wpg="http://schemas.microsoft.com/office/word/2010/wordprocessingGroup" xmlns:mc="http://schemas.openxmlformats.org/markup-compatibility/2006" xmlns:wp14="http://schemas.microsoft.com/office/word/2010/wordprocessingDrawing" xmlns:w14="http://schemas.microsoft.com/office/word/2010/wordml" mc:Ignorable="w14 wp14">
   <w:p>
     <w:pPr>
       <w:pStyle w:val="Piedepgina"/>
-      <w:ind w:left="0" w:firstLine="0"/>
+      <w:ind w:left="0" w:right="502" w:hanging="0"/>
+      <w:rPr/>
     </w:pPr>
+    <w:r>
+      <w:rPr/>
+    </w:r>
   </w:p>
 </w:ftr>
 </file>
 
-<file path=word/footnotes.xml><?xml version="1.0" encoding="utf-8"?>
-<w:footnotes xmlns:wpc="http://schemas.microsoft.com/office/word/2010/wordprocessingCanvas" xmlns:cx="http://schemas.microsoft.com/office/drawing/2014/chartex" xmlns:mc="http://schemas.openxmlformats.org/markup-compatibility/2006" xmlns:o="urn:schemas-microsoft-com:office:office" xmlns:r="http://schemas.openxmlformats.org/officeDocument/2006/relationships" xmlns:m="http://schemas.openxmlformats.org/officeDocument/2006/math" xmlns:v="urn:schemas-microsoft-com:vml" xmlns:wp14="http://schemas.microsoft.com/office/word/2010/wordprocessingDrawing" xmlns:wp="http://schemas.openxmlformats.org/drawingml/2006/wordprocessingDrawing" xmlns:w10="urn:schemas-microsoft-com:office:word" xmlns:w="http://schemas.openxmlformats.org/wordprocessingml/2006/main" xmlns:w14="http://schemas.microsoft.com/office/word/2010/wordml" xmlns:w15="http://schemas.microsoft.com/office/word/2012/wordml" xmlns:w16se="http://schemas.microsoft.com/office/word/2015/wordml/symex" xmlns:wpg="http://schemas.microsoft.com/office/word/2010/wordprocessingGroup" xmlns:wpi="http://schemas.microsoft.com/office/word/2010/wordprocessingInk" xmlns:wne="http://schemas.microsoft.com/office/word/2006/wordml" xmlns:wps="http://schemas.microsoft.com/office/word/2010/wordprocessingShape" mc:Ignorable="w14 w15 w16se wp14">
-  <w:footnote w:type="separator" w:id="-1">
-    <w:p>
-      <w:pPr>
-        <w:spacing w:after="0" w:line="240" w:lineRule="auto"/>
-      </w:pPr>
-      <w:r>
-        <w:separator/>
-      </w:r>
-    </w:p>
-  </w:footnote>
-  <w:footnote w:type="continuationSeparator" w:id="0">
-    <w:p>
-      <w:pPr>
-        <w:spacing w:after="0" w:line="240" w:lineRule="auto"/>
-      </w:pPr>
-      <w:r>
-        <w:continuationSeparator/>
-      </w:r>
-    </w:p>
-  </w:footnote>
-</w:footnotes>
-</file>
-
 <file path=word/styles.xml><?xml version="1.0" encoding="utf-8"?>
-<w:styles xmlns:mc="http://schemas.openxmlformats.org/markup-compatibility/2006" xmlns:r="http://schemas.openxmlformats.org/officeDocument/2006/relationships" xmlns:w="http://schemas.openxmlformats.org/wordprocessingml/2006/main" xmlns:w14="http://schemas.microsoft.com/office/word/2010/wordml" xmlns:w15="http://schemas.microsoft.com/office/word/2012/wordml" xmlns:w16se="http://schemas.microsoft.com/office/word/2015/wordml/symex" mc:Ignorable="w14 w15 w16se">
+<w:styles xmlns:w="http://schemas.openxmlformats.org/wordprocessingml/2006/main" xmlns:w14="http://schemas.microsoft.com/office/word/2010/wordml" xmlns:mc="http://schemas.openxmlformats.org/markup-compatibility/2006" mc:Ignorable="w14">
   <w:docDefaults>
     <w:rPrDefault>
       <w:rPr>
-        <w:rFonts w:asciiTheme="minorHAnsi" w:eastAsiaTheme="minorHAnsi" w:hAnsiTheme="minorHAnsi" w:cstheme="minorBidi"/>
+        <w:rFonts w:ascii="Calibri" w:hAnsi="Calibri" w:eastAsia="Calibri" w:cs="" w:asciiTheme="minorHAnsi" w:cstheme="minorBidi" w:eastAsiaTheme="minorHAnsi" w:hAnsiTheme="minorHAnsi"/>
         <w:sz w:val="22"/>
         <w:szCs w:val="22"/>
         <w:lang w:val="en-US" w:eastAsia="en-US" w:bidi="ar-SA"/>
@@ -899,21 +1265,21 @@
     </w:rPrDefault>
     <w:pPrDefault>
       <w:pPr>
-        <w:spacing w:after="160" w:line="259" w:lineRule="auto"/>
+        <w:suppressAutoHyphens w:val="true"/>
       </w:pPr>
     </w:pPrDefault>
   </w:docDefaults>
   <w:latentStyles w:defLockedState="0" w:defUIPriority="99" w:defSemiHidden="0" w:defUnhideWhenUsed="0" w:defQFormat="0" w:count="371">
     <w:lsdException w:name="Normal" w:uiPriority="0" w:qFormat="1"/>
     <w:lsdException w:name="heading 1" w:uiPriority="9" w:qFormat="1"/>
-    <w:lsdException w:name="heading 2" w:semiHidden="1" w:uiPriority="9" w:unhideWhenUsed="1" w:qFormat="1"/>
-    <w:lsdException w:name="heading 3" w:semiHidden="1" w:uiPriority="9" w:unhideWhenUsed="1" w:qFormat="1"/>
-    <w:lsdException w:name="heading 4" w:semiHidden="1" w:uiPriority="9" w:unhideWhenUsed="1" w:qFormat="1"/>
-    <w:lsdException w:name="heading 5" w:semiHidden="1" w:uiPriority="9" w:unhideWhenUsed="1" w:qFormat="1"/>
-    <w:lsdException w:name="heading 6" w:semiHidden="1" w:uiPriority="9" w:unhideWhenUsed="1" w:qFormat="1"/>
-    <w:lsdException w:name="heading 7" w:semiHidden="1" w:uiPriority="9" w:unhideWhenUsed="1" w:qFormat="1"/>
-    <w:lsdException w:name="heading 8" w:semiHidden="1" w:uiPriority="9" w:unhideWhenUsed="1" w:qFormat="1"/>
-    <w:lsdException w:name="heading 9" w:semiHidden="1" w:uiPriority="9" w:unhideWhenUsed="1" w:qFormat="1"/>
+    <w:lsdException w:name="heading 2" w:uiPriority="9" w:semiHidden="1" w:unhideWhenUsed="1" w:qFormat="1"/>
+    <w:lsdException w:name="heading 3" w:uiPriority="9" w:semiHidden="1" w:unhideWhenUsed="1" w:qFormat="1"/>
+    <w:lsdException w:name="heading 4" w:uiPriority="9" w:semiHidden="1" w:unhideWhenUsed="1" w:qFormat="1"/>
+    <w:lsdException w:name="heading 5" w:uiPriority="9" w:semiHidden="1" w:unhideWhenUsed="1" w:qFormat="1"/>
+    <w:lsdException w:name="heading 6" w:uiPriority="9" w:semiHidden="1" w:unhideWhenUsed="1" w:qFormat="1"/>
+    <w:lsdException w:name="heading 7" w:uiPriority="9" w:semiHidden="1" w:unhideWhenUsed="1" w:qFormat="1"/>
+    <w:lsdException w:name="heading 8" w:uiPriority="9" w:semiHidden="1" w:unhideWhenUsed="1" w:qFormat="1"/>
+    <w:lsdException w:name="heading 9" w:uiPriority="9" w:semiHidden="1" w:unhideWhenUsed="1" w:qFormat="1"/>
     <w:lsdException w:name="index 1" w:semiHidden="1" w:unhideWhenUsed="1"/>
     <w:lsdException w:name="index 2" w:semiHidden="1" w:unhideWhenUsed="1"/>
     <w:lsdException w:name="index 3" w:semiHidden="1" w:unhideWhenUsed="1"/>
@@ -923,22 +1289,22 @@
     <w:lsdException w:name="index 7" w:semiHidden="1" w:unhideWhenUsed="1"/>
     <w:lsdException w:name="index 8" w:semiHidden="1" w:unhideWhenUsed="1"/>
     <w:lsdException w:name="index 9" w:semiHidden="1" w:unhideWhenUsed="1"/>
-    <w:lsdException w:name="toc 1" w:semiHidden="1" w:uiPriority="39" w:unhideWhenUsed="1"/>
-    <w:lsdException w:name="toc 2" w:semiHidden="1" w:uiPriority="39" w:unhideWhenUsed="1"/>
-    <w:lsdException w:name="toc 3" w:semiHidden="1" w:uiPriority="39" w:unhideWhenUsed="1"/>
-    <w:lsdException w:name="toc 4" w:semiHidden="1" w:uiPriority="39" w:unhideWhenUsed="1"/>
-    <w:lsdException w:name="toc 5" w:semiHidden="1" w:uiPriority="39" w:unhideWhenUsed="1"/>
-    <w:lsdException w:name="toc 6" w:semiHidden="1" w:uiPriority="39" w:unhideWhenUsed="1"/>
-    <w:lsdException w:name="toc 7" w:semiHidden="1" w:uiPriority="39" w:unhideWhenUsed="1"/>
-    <w:lsdException w:name="toc 8" w:semiHidden="1" w:uiPriority="39" w:unhideWhenUsed="1"/>
-    <w:lsdException w:name="toc 9" w:semiHidden="1" w:uiPriority="39" w:unhideWhenUsed="1"/>
+    <w:lsdException w:name="toc 1" w:uiPriority="39" w:semiHidden="1" w:unhideWhenUsed="1"/>
+    <w:lsdException w:name="toc 2" w:uiPriority="39" w:semiHidden="1" w:unhideWhenUsed="1"/>
+    <w:lsdException w:name="toc 3" w:uiPriority="39" w:semiHidden="1" w:unhideWhenUsed="1"/>
+    <w:lsdException w:name="toc 4" w:uiPriority="39" w:semiHidden="1" w:unhideWhenUsed="1"/>
+    <w:lsdException w:name="toc 5" w:uiPriority="39" w:semiHidden="1" w:unhideWhenUsed="1"/>
+    <w:lsdException w:name="toc 6" w:uiPriority="39" w:semiHidden="1" w:unhideWhenUsed="1"/>
+    <w:lsdException w:name="toc 7" w:uiPriority="39" w:semiHidden="1" w:unhideWhenUsed="1"/>
+    <w:lsdException w:name="toc 8" w:uiPriority="39" w:semiHidden="1" w:unhideWhenUsed="1"/>
+    <w:lsdException w:name="toc 9" w:uiPriority="39" w:semiHidden="1" w:unhideWhenUsed="1"/>
     <w:lsdException w:name="Normal Indent" w:semiHidden="1" w:unhideWhenUsed="1"/>
     <w:lsdException w:name="footnote text" w:semiHidden="1" w:unhideWhenUsed="1"/>
     <w:lsdException w:name="annotation text" w:semiHidden="1" w:unhideWhenUsed="1"/>
     <w:lsdException w:name="header" w:semiHidden="1" w:unhideWhenUsed="1"/>
     <w:lsdException w:name="footer" w:semiHidden="1" w:unhideWhenUsed="1"/>
     <w:lsdException w:name="index heading" w:semiHidden="1" w:unhideWhenUsed="1"/>
-    <w:lsdException w:name="caption" w:semiHidden="1" w:uiPriority="35" w:unhideWhenUsed="1" w:qFormat="1"/>
+    <w:lsdException w:name="caption" w:uiPriority="35" w:semiHidden="1" w:unhideWhenUsed="1" w:qFormat="1"/>
     <w:lsdException w:name="table of figures" w:semiHidden="1" w:unhideWhenUsed="1"/>
     <w:lsdException w:name="envelope address" w:semiHidden="1" w:unhideWhenUsed="1"/>
     <w:lsdException w:name="envelope return" w:semiHidden="1" w:unhideWhenUsed="1"/>
@@ -969,7 +1335,7 @@
     <w:lsdException w:name="Title" w:uiPriority="10" w:qFormat="1"/>
     <w:lsdException w:name="Closing" w:semiHidden="1" w:unhideWhenUsed="1"/>
     <w:lsdException w:name="Signature" w:semiHidden="1" w:unhideWhenUsed="1"/>
-    <w:lsdException w:name="Default Paragraph Font" w:semiHidden="1" w:uiPriority="1" w:unhideWhenUsed="1"/>
+    <w:lsdException w:name="Default Paragraph Font" w:uiPriority="1" w:semiHidden="1" w:unhideWhenUsed="1"/>
     <w:lsdException w:name="Body Text" w:semiHidden="1" w:unhideWhenUsed="1"/>
     <w:lsdException w:name="Body Text Indent" w:semiHidden="1" w:unhideWhenUsed="1"/>
     <w:lsdException w:name="List Continue" w:semiHidden="1" w:unhideWhenUsed="1"/>
@@ -1169,8 +1535,8 @@
     <w:lsdException w:name="Subtle Reference" w:uiPriority="31" w:qFormat="1"/>
     <w:lsdException w:name="Intense Reference" w:uiPriority="32" w:qFormat="1"/>
     <w:lsdException w:name="Book Title" w:uiPriority="33" w:qFormat="1"/>
-    <w:lsdException w:name="Bibliography" w:semiHidden="1" w:uiPriority="37" w:unhideWhenUsed="1"/>
-    <w:lsdException w:name="TOC Heading" w:semiHidden="1" w:uiPriority="39" w:unhideWhenUsed="1" w:qFormat="1"/>
+    <w:lsdException w:name="Bibliography" w:uiPriority="37" w:semiHidden="1" w:unhideWhenUsed="1"/>
+    <w:lsdException w:name="TOC Heading" w:uiPriority="39" w:semiHidden="1" w:unhideWhenUsed="1" w:qFormat="1"/>
     <w:lsdException w:name="Plain Table 1" w:uiPriority="41"/>
     <w:lsdException w:name="Plain Table 2" w:uiPriority="42"/>
     <w:lsdException w:name="Plain Table 3" w:uiPriority="43"/>
@@ -1276,24 +1642,163 @@
     <w:lsdException w:name="List Table 6 Colorful Accent 6" w:uiPriority="51"/>
     <w:lsdException w:name="List Table 7 Colorful Accent 6" w:uiPriority="52"/>
   </w:latentStyles>
-  <w:style w:type="paragraph" w:default="1" w:styleId="Normal">
+  <w:style w:type="paragraph" w:styleId="Normal" w:default="1">
     <w:name w:val="Normal"/>
     <w:qFormat/>
-    <w:rsid w:val="00123CF6"/>
+    <w:rsid w:val="00123cf6"/>
     <w:pPr>
-      <w:spacing w:after="3" w:line="258" w:lineRule="auto"/>
+      <w:widowControl/>
+      <w:bidi w:val="0"/>
+      <w:spacing w:lineRule="auto" w:line="256" w:before="0" w:after="3"/>
       <w:ind w:left="10" w:right="502" w:hanging="10"/>
+      <w:jc w:val="left"/>
     </w:pPr>
     <w:rPr>
-      <w:rFonts w:ascii="Calibri" w:eastAsia="Calibri" w:hAnsi="Calibri" w:cs="Calibri"/>
+      <w:rFonts w:ascii="Calibri" w:hAnsi="Calibri" w:eastAsia="Calibri" w:cs="Calibri"/>
       <w:color w:val="000000"/>
+      <w:kern w:val="0"/>
+      <w:sz w:val="22"/>
+      <w:szCs w:val="22"/>
+      <w:lang w:val="en-US" w:eastAsia="en-US" w:bidi="ar-SA"/>
     </w:rPr>
   </w:style>
-  <w:style w:type="character" w:default="1" w:styleId="Fuentedeprrafopredeter">
+  <w:style w:type="character" w:styleId="DefaultParagraphFont" w:default="1">
     <w:name w:val="Default Paragraph Font"/>
     <w:uiPriority w:val="1"/>
     <w:semiHidden/>
     <w:unhideWhenUsed/>
+    <w:qFormat/>
+    <w:rPr/>
+  </w:style>
+  <w:style w:type="character" w:styleId="EncabezadoCar" w:customStyle="1">
+    <w:name w:val="Encabezado Car"/>
+    <w:basedOn w:val="DefaultParagraphFont"/>
+    <w:link w:val="Encabezado"/>
+    <w:uiPriority w:val="99"/>
+    <w:qFormat/>
+    <w:rsid w:val="00123cf6"/>
+    <w:rPr>
+      <w:rFonts w:ascii="Calibri" w:hAnsi="Calibri" w:eastAsia="Calibri" w:cs="Calibri"/>
+      <w:color w:val="000000"/>
+    </w:rPr>
+  </w:style>
+  <w:style w:type="character" w:styleId="PiedepginaCar" w:customStyle="1">
+    <w:name w:val="Pie de página Car"/>
+    <w:basedOn w:val="DefaultParagraphFont"/>
+    <w:link w:val="Piedepgina"/>
+    <w:uiPriority w:val="99"/>
+    <w:qFormat/>
+    <w:rsid w:val="00123cf6"/>
+    <w:rPr>
+      <w:rFonts w:ascii="Calibri" w:hAnsi="Calibri" w:eastAsia="Calibri" w:cs="Calibri"/>
+      <w:color w:val="000000"/>
+    </w:rPr>
+  </w:style>
+  <w:style w:type="paragraph" w:styleId="Ttulo">
+    <w:name w:val="Título"/>
+    <w:basedOn w:val="Normal"/>
+    <w:next w:val="Cuerpodetexto"/>
+    <w:qFormat/>
+    <w:pPr>
+      <w:keepNext w:val="true"/>
+      <w:spacing w:before="240" w:after="120"/>
+    </w:pPr>
+    <w:rPr>
+      <w:rFonts w:ascii="Liberation Sans" w:hAnsi="Liberation Sans" w:eastAsia="Noto Sans CJK SC" w:cs="Lohit Devanagari"/>
+      <w:sz w:val="28"/>
+      <w:szCs w:val="28"/>
+    </w:rPr>
+  </w:style>
+  <w:style w:type="paragraph" w:styleId="Cuerpodetexto">
+    <w:name w:val="Body Text"/>
+    <w:basedOn w:val="Normal"/>
+    <w:pPr>
+      <w:spacing w:lineRule="auto" w:line="276" w:before="0" w:after="140"/>
+    </w:pPr>
+    <w:rPr/>
+  </w:style>
+  <w:style w:type="paragraph" w:styleId="Lista">
+    <w:name w:val="List"/>
+    <w:basedOn w:val="Cuerpodetexto"/>
+    <w:pPr/>
+    <w:rPr>
+      <w:rFonts w:cs="Lohit Devanagari"/>
+    </w:rPr>
+  </w:style>
+  <w:style w:type="paragraph" w:styleId="Leyenda">
+    <w:name w:val="Caption"/>
+    <w:basedOn w:val="Normal"/>
+    <w:qFormat/>
+    <w:pPr>
+      <w:suppressLineNumbers/>
+      <w:spacing w:before="120" w:after="120"/>
+    </w:pPr>
+    <w:rPr>
+      <w:rFonts w:cs="Lohit Devanagari"/>
+      <w:i/>
+      <w:iCs/>
+      <w:sz w:val="24"/>
+      <w:szCs w:val="24"/>
+    </w:rPr>
+  </w:style>
+  <w:style w:type="paragraph" w:styleId="Ndice">
+    <w:name w:val="Índice"/>
+    <w:basedOn w:val="Normal"/>
+    <w:qFormat/>
+    <w:pPr>
+      <w:suppressLineNumbers/>
+    </w:pPr>
+    <w:rPr>
+      <w:rFonts w:cs="Lohit Devanagari"/>
+    </w:rPr>
+  </w:style>
+  <w:style w:type="paragraph" w:styleId="Cabeceraypie">
+    <w:name w:val="Cabecera y pie"/>
+    <w:basedOn w:val="Normal"/>
+    <w:qFormat/>
+    <w:pPr/>
+    <w:rPr/>
+  </w:style>
+  <w:style w:type="paragraph" w:styleId="Cabecera">
+    <w:name w:val="Header"/>
+    <w:basedOn w:val="Normal"/>
+    <w:link w:val="EncabezadoCar"/>
+    <w:uiPriority w:val="99"/>
+    <w:unhideWhenUsed/>
+    <w:rsid w:val="00123cf6"/>
+    <w:pPr>
+      <w:tabs>
+        <w:tab w:val="clear" w:pos="720"/>
+        <w:tab w:val="center" w:pos="4419" w:leader="none"/>
+        <w:tab w:val="right" w:pos="8838" w:leader="none"/>
+      </w:tabs>
+      <w:spacing w:lineRule="auto" w:line="240" w:before="0" w:after="0"/>
+    </w:pPr>
+    <w:rPr/>
+  </w:style>
+  <w:style w:type="paragraph" w:styleId="Piedepgina">
+    <w:name w:val="Footer"/>
+    <w:basedOn w:val="Normal"/>
+    <w:link w:val="PiedepginaCar"/>
+    <w:uiPriority w:val="99"/>
+    <w:unhideWhenUsed/>
+    <w:rsid w:val="00123cf6"/>
+    <w:pPr>
+      <w:tabs>
+        <w:tab w:val="clear" w:pos="720"/>
+        <w:tab w:val="center" w:pos="4419" w:leader="none"/>
+        <w:tab w:val="right" w:pos="8838" w:leader="none"/>
+      </w:tabs>
+      <w:spacing w:lineRule="auto" w:line="240" w:before="0" w:after="0"/>
+    </w:pPr>
+    <w:rPr/>
+  </w:style>
+  <w:style w:type="numbering" w:styleId="NoList" w:default="1">
+    <w:name w:val="No List"/>
+    <w:uiPriority w:val="99"/>
+    <w:semiHidden/>
+    <w:unhideWhenUsed/>
+    <w:qFormat/>
   </w:style>
   <w:style w:type="table" w:default="1" w:styleId="Tablanormal">
     <w:name w:val="Normal Table"/>
@@ -1309,64 +1814,6 @@
         <w:right w:w="108" w:type="dxa"/>
       </w:tblCellMar>
     </w:tblPr>
-  </w:style>
-  <w:style w:type="numbering" w:default="1" w:styleId="Sinlista">
-    <w:name w:val="No List"/>
-    <w:uiPriority w:val="99"/>
-    <w:semiHidden/>
-    <w:unhideWhenUsed/>
-  </w:style>
-  <w:style w:type="paragraph" w:styleId="Encabezado">
-    <w:name w:val="header"/>
-    <w:basedOn w:val="Normal"/>
-    <w:link w:val="EncabezadoCar"/>
-    <w:uiPriority w:val="99"/>
-    <w:unhideWhenUsed/>
-    <w:rsid w:val="00123CF6"/>
-    <w:pPr>
-      <w:tabs>
-        <w:tab w:val="center" w:pos="4419"/>
-        <w:tab w:val="right" w:pos="8838"/>
-      </w:tabs>
-      <w:spacing w:after="0" w:line="240" w:lineRule="auto"/>
-    </w:pPr>
-  </w:style>
-  <w:style w:type="character" w:customStyle="1" w:styleId="EncabezadoCar">
-    <w:name w:val="Encabezado Car"/>
-    <w:basedOn w:val="Fuentedeprrafopredeter"/>
-    <w:link w:val="Encabezado"/>
-    <w:uiPriority w:val="99"/>
-    <w:rsid w:val="00123CF6"/>
-    <w:rPr>
-      <w:rFonts w:ascii="Calibri" w:eastAsia="Calibri" w:hAnsi="Calibri" w:cs="Calibri"/>
-      <w:color w:val="000000"/>
-    </w:rPr>
-  </w:style>
-  <w:style w:type="paragraph" w:styleId="Piedepgina">
-    <w:name w:val="footer"/>
-    <w:basedOn w:val="Normal"/>
-    <w:link w:val="PiedepginaCar"/>
-    <w:uiPriority w:val="99"/>
-    <w:unhideWhenUsed/>
-    <w:rsid w:val="00123CF6"/>
-    <w:pPr>
-      <w:tabs>
-        <w:tab w:val="center" w:pos="4419"/>
-        <w:tab w:val="right" w:pos="8838"/>
-      </w:tabs>
-      <w:spacing w:after="0" w:line="240" w:lineRule="auto"/>
-    </w:pPr>
-  </w:style>
-  <w:style w:type="character" w:customStyle="1" w:styleId="PiedepginaCar">
-    <w:name w:val="Pie de página Car"/>
-    <w:basedOn w:val="Fuentedeprrafopredeter"/>
-    <w:link w:val="Piedepgina"/>
-    <w:uiPriority w:val="99"/>
-    <w:rsid w:val="00123CF6"/>
-    <w:rPr>
-      <w:rFonts w:ascii="Calibri" w:eastAsia="Calibri" w:hAnsi="Calibri" w:cs="Calibri"/>
-      <w:color w:val="000000"/>
-    </w:rPr>
   </w:style>
 </w:styles>
 </file>

</xml_diff>